<commit_message>
Theory updated for forward and backward walking and contact so that it won't fall down.
</commit_message>
<xml_diff>
--- a/Images/Theory_Rimless Wheel.docx
+++ b/Images/Theory_Rimless Wheel.docx
@@ -56,7 +56,7 @@
           <v:shape id="_x0000_i1025" type="#_x0000_t75" style="width:296.4pt;height:260.9pt" o:ole="">
             <v:imagedata r:id="rId5" o:title=""/>
           </v:shape>
-          <o:OLEObject Type="Embed" ProgID="Visio.Drawing.15" ShapeID="_x0000_i1025" DrawAspect="Content" ObjectID="_1813589077" r:id="rId6"/>
+          <o:OLEObject Type="Embed" ProgID="Visio.Drawing.15" ShapeID="_x0000_i1025" DrawAspect="Content" ObjectID="_1813751718" r:id="rId6"/>
         </w:object>
       </w:r>
     </w:p>
@@ -615,7 +615,7 @@
           <v:shape id="_x0000_i1026" type="#_x0000_t75" style="width:134.65pt;height:25.7pt" o:ole="">
             <v:imagedata r:id="rId7" o:title=""/>
           </v:shape>
-          <o:OLEObject Type="Embed" ProgID="Equation.DSMT4" ShapeID="_x0000_i1026" DrawAspect="Content" ObjectID="_1813589078" r:id="rId8"/>
+          <o:OLEObject Type="Embed" ProgID="Equation.DSMT4" ShapeID="_x0000_i1026" DrawAspect="Content" ObjectID="_1813751719" r:id="rId8"/>
         </w:object>
       </w:r>
     </w:p>
@@ -662,7 +662,7 @@
           <v:shape id="_x0000_i1027" type="#_x0000_t75" style="width:96.8pt;height:38.35pt" o:ole="">
             <v:imagedata r:id="rId9" o:title=""/>
           </v:shape>
-          <o:OLEObject Type="Embed" ProgID="Equation.DSMT4" ShapeID="_x0000_i1027" DrawAspect="Content" ObjectID="_1813589079" r:id="rId10"/>
+          <o:OLEObject Type="Embed" ProgID="Equation.DSMT4" ShapeID="_x0000_i1027" DrawAspect="Content" ObjectID="_1813751720" r:id="rId10"/>
         </w:object>
       </w:r>
     </w:p>
@@ -707,7 +707,7 @@
           <v:shape id="_x0000_i1028" type="#_x0000_t75" style="width:35.55pt;height:34.15pt" o:ole="">
             <v:imagedata r:id="rId11" o:title=""/>
           </v:shape>
-          <o:OLEObject Type="Embed" ProgID="Equation.DSMT4" ShapeID="_x0000_i1028" DrawAspect="Content" ObjectID="_1813589080" r:id="rId12"/>
+          <o:OLEObject Type="Embed" ProgID="Equation.DSMT4" ShapeID="_x0000_i1028" DrawAspect="Content" ObjectID="_1813751721" r:id="rId12"/>
         </w:object>
       </w:r>
     </w:p>
@@ -831,7 +831,7 @@
           <v:shape id="_x0000_i1029" type="#_x0000_t75" style="width:216.45pt;height:60.8pt" o:ole="">
             <v:imagedata r:id="rId14" o:title=""/>
           </v:shape>
-          <o:OLEObject Type="Embed" ProgID="Equation.DSMT4" ShapeID="_x0000_i1029" DrawAspect="Content" ObjectID="_1813589081" r:id="rId15"/>
+          <o:OLEObject Type="Embed" ProgID="Equation.DSMT4" ShapeID="_x0000_i1029" DrawAspect="Content" ObjectID="_1813751722" r:id="rId15"/>
         </w:object>
       </w:r>
     </w:p>
@@ -864,7 +864,7 @@
           <v:shape id="_x0000_i1030" type="#_x0000_t75" style="width:220.7pt;height:31.3pt" o:ole="">
             <v:imagedata r:id="rId16" o:title=""/>
           </v:shape>
-          <o:OLEObject Type="Embed" ProgID="Equation.DSMT4" ShapeID="_x0000_i1030" DrawAspect="Content" ObjectID="_1813589082" r:id="rId17"/>
+          <o:OLEObject Type="Embed" ProgID="Equation.DSMT4" ShapeID="_x0000_i1030" DrawAspect="Content" ObjectID="_1813751723" r:id="rId17"/>
         </w:object>
       </w:r>
     </w:p>
@@ -897,7 +897,7 @@
           <v:shape id="_x0000_i1031" type="#_x0000_t75" style="width:235.15pt;height:114.55pt" o:ole="">
             <v:imagedata r:id="rId18" o:title=""/>
           </v:shape>
-          <o:OLEObject Type="Embed" ProgID="Equation.DSMT4" ShapeID="_x0000_i1031" DrawAspect="Content" ObjectID="_1813589083" r:id="rId19"/>
+          <o:OLEObject Type="Embed" ProgID="Equation.DSMT4" ShapeID="_x0000_i1031" DrawAspect="Content" ObjectID="_1813751724" r:id="rId19"/>
         </w:object>
       </w:r>
     </w:p>
@@ -942,10 +942,10 @@
       </w:pPr>
       <w:r>
         <w:object w:dxaOrig="3211" w:dyaOrig="3720" w14:anchorId="5F5A3EBA">
-          <v:shape id="_x0000_i1039" type="#_x0000_t75" style="width:160.35pt;height:186.1pt" o:ole="">
+          <v:shape id="_x0000_i1032" type="#_x0000_t75" style="width:160.35pt;height:186.1pt" o:ole="">
             <v:imagedata r:id="rId20" o:title=""/>
           </v:shape>
-          <o:OLEObject Type="Embed" ProgID="Visio.Drawing.15" ShapeID="_x0000_i1039" DrawAspect="Content" ObjectID="_1813589084" r:id="rId21"/>
+          <o:OLEObject Type="Embed" ProgID="Visio.Drawing.15" ShapeID="_x0000_i1032" DrawAspect="Content" ObjectID="_1813751725" r:id="rId21"/>
         </w:object>
       </w:r>
     </w:p>
@@ -1043,16 +1043,30 @@
       </w:pPr>
       <w:r>
         <w:rPr>
-          <w:position w:val="-76"/>
-          <w:lang w:val="en-US"/>
-        </w:rPr>
-        <w:object w:dxaOrig="3560" w:dyaOrig="1600" w14:anchorId="519857B6">
-          <v:shape id="_x0000_i1044" type="#_x0000_t75" style="width:241.7pt;height:109.4pt" o:ole="">
+          <w:position w:val="-190"/>
+          <w:lang w:val="en-US"/>
+        </w:rPr>
+        <w:object w:dxaOrig="5100" w:dyaOrig="2880" w14:anchorId="519857B6">
+          <v:shape id="_x0000_i1040" type="#_x0000_t75" style="width:346.45pt;height:196.85pt" o:ole="">
             <v:imagedata r:id="rId22" o:title=""/>
           </v:shape>
-          <o:OLEObject Type="Embed" ProgID="Equation.DSMT4" ShapeID="_x0000_i1044" DrawAspect="Content" ObjectID="_1813589085" r:id="rId23"/>
+          <o:OLEObject Type="Embed" ProgID="Equation.DSMT4" ShapeID="_x0000_i1040" DrawAspect="Content" ObjectID="_1813751726" r:id="rId23"/>
         </w:object>
       </w:r>
+    </w:p>
+    <w:p>
+      <w:pPr>
+        <w:rPr>
+          <w:lang w:val="en-US"/>
+        </w:rPr>
+      </w:pPr>
+    </w:p>
+    <w:p>
+      <w:pPr>
+        <w:rPr>
+          <w:lang w:val="en-US"/>
+        </w:rPr>
+      </w:pPr>
     </w:p>
     <w:sectPr>
       <w:pgSz w:w="11906" w:h="16838"/>

</xml_diff>